<commit_message>
update Minh Chung continue
</commit_message>
<xml_diff>
--- a/Lab1/Lab1_MinhChung.docx
+++ b/Lab1/Lab1_MinhChung.docx
@@ -128,6 +128,7 @@
         <w:rPr>
           <w:b/>
           <w:bCs/>
+          <w:noProof/>
           <w:lang w:val="vi-VN"/>
         </w:rPr>
         <w:drawing>
@@ -179,6 +180,7 @@
         <w:rPr>
           <w:b/>
           <w:bCs/>
+          <w:noProof/>
           <w:lang w:val="vi-VN"/>
         </w:rPr>
         <w:drawing>
@@ -223,13 +225,13 @@
         <w:rPr>
           <w:b/>
           <w:bCs/>
-          <w:lang w:val="vi-VN"/>
         </w:rPr>
       </w:pPr>
       <w:r>
         <w:rPr>
           <w:b/>
           <w:bCs/>
+          <w:noProof/>
           <w:lang w:val="vi-VN"/>
         </w:rPr>
         <w:lastRenderedPageBreak/>
@@ -258,6 +260,91 @@
                     <a:xfrm>
                       <a:off x="0" y="0"/>
                       <a:ext cx="5943600" cy="3305175"/>
+                    </a:xfrm>
+                    <a:prstGeom prst="rect">
+                      <a:avLst/>
+                    </a:prstGeom>
+                  </pic:spPr>
+                </pic:pic>
+              </a:graphicData>
+            </a:graphic>
+          </wp:inline>
+        </w:drawing>
+      </w:r>
+    </w:p>
+    <w:p>
+      <w:pPr>
+        <w:rPr>
+          <w:b/>
+          <w:bCs/>
+        </w:rPr>
+      </w:pPr>
+    </w:p>
+    <w:p>
+      <w:pPr>
+        <w:rPr>
+          <w:b/>
+          <w:bCs/>
+          <w:lang w:val="vi-VN"/>
+        </w:rPr>
+      </w:pPr>
+      <w:r>
+        <w:rPr>
+          <w:b/>
+          <w:bCs/>
+          <w:noProof/>
+        </w:rPr>
+        <w:t>Xử</w:t>
+      </w:r>
+      <w:r>
+        <w:rPr>
+          <w:b/>
+          <w:bCs/>
+          <w:noProof/>
+          <w:lang w:val="vi-VN"/>
+        </w:rPr>
+        <w:t xml:space="preserve"> lí message thất bại sẽ chạy vào queue.dlq</w:t>
+      </w:r>
+    </w:p>
+    <w:p>
+      <w:pPr>
+        <w:rPr>
+          <w:b/>
+          <w:bCs/>
+          <w:lang w:val="vi-VN"/>
+        </w:rPr>
+      </w:pPr>
+      <w:r>
+        <w:rPr>
+          <w:b/>
+          <w:bCs/>
+          <w:lang w:val="vi-VN"/>
+        </w:rPr>
+        <w:drawing>
+          <wp:inline distT="0" distB="0" distL="0" distR="0" wp14:anchorId="6553291C" wp14:editId="050AD010">
+            <wp:extent cx="5943600" cy="3319145"/>
+            <wp:effectExtent l="0" t="0" r="0" b="0"/>
+            <wp:docPr id="1785239778" name="Picture 1"/>
+            <wp:cNvGraphicFramePr>
+              <a:graphicFrameLocks xmlns:a="http://schemas.openxmlformats.org/drawingml/2006/main" noChangeAspect="1"/>
+            </wp:cNvGraphicFramePr>
+            <a:graphic xmlns:a="http://schemas.openxmlformats.org/drawingml/2006/main">
+              <a:graphicData uri="http://schemas.openxmlformats.org/drawingml/2006/picture">
+                <pic:pic xmlns:pic="http://schemas.openxmlformats.org/drawingml/2006/picture">
+                  <pic:nvPicPr>
+                    <pic:cNvPr id="1785239778" name=""/>
+                    <pic:cNvPicPr/>
+                  </pic:nvPicPr>
+                  <pic:blipFill>
+                    <a:blip r:embed="rId7"/>
+                    <a:stretch>
+                      <a:fillRect/>
+                    </a:stretch>
+                  </pic:blipFill>
+                  <pic:spPr>
+                    <a:xfrm>
+                      <a:off x="0" y="0"/>
+                      <a:ext cx="5943600" cy="3319145"/>
                     </a:xfrm>
                     <a:prstGeom prst="rect">
                       <a:avLst/>
@@ -883,6 +970,7 @@
   <w:style w:type="character" w:default="1" w:styleId="DefaultParagraphFont">
     <w:name w:val="Default Paragraph Font"/>
     <w:uiPriority w:val="1"/>
+    <w:semiHidden/>
     <w:unhideWhenUsed/>
   </w:style>
   <w:style w:type="table" w:default="1" w:styleId="TableNormal">

</xml_diff>

<commit_message>
update Minhchung continue v2
</commit_message>
<xml_diff>
--- a/Lab1/Lab1_MinhChung.docx
+++ b/Lab1/Lab1_MinhChung.docx
@@ -11,7 +11,6 @@
           <w:lang w:val="vi-VN"/>
         </w:rPr>
       </w:pPr>
-      <w:proofErr w:type="spellStart"/>
       <w:r>
         <w:rPr>
           <w:b/>
@@ -19,7 +18,6 @@
         </w:rPr>
         <w:t>Tuần</w:t>
       </w:r>
-      <w:proofErr w:type="spellEnd"/>
       <w:r>
         <w:rPr>
           <w:b/>
@@ -41,79 +39,9 @@
         <w:rPr>
           <w:b/>
           <w:bCs/>
-        </w:rPr>
-        <w:t>X</w:t>
-      </w:r>
-      <w:r>
-        <w:rPr>
-          <w:b/>
-          <w:bCs/>
-        </w:rPr>
-        <w:t xml:space="preserve">em </w:t>
-      </w:r>
-      <w:proofErr w:type="spellStart"/>
-      <w:r>
-        <w:rPr>
-          <w:b/>
-          <w:bCs/>
-        </w:rPr>
-        <w:t>kết</w:t>
-      </w:r>
-      <w:proofErr w:type="spellEnd"/>
-      <w:r>
-        <w:rPr>
-          <w:b/>
-          <w:bCs/>
-        </w:rPr>
-        <w:t xml:space="preserve"> </w:t>
-      </w:r>
-      <w:proofErr w:type="spellStart"/>
-      <w:r>
-        <w:rPr>
-          <w:b/>
-          <w:bCs/>
-        </w:rPr>
-        <w:t>quả</w:t>
-      </w:r>
-      <w:proofErr w:type="spellEnd"/>
-      <w:r>
-        <w:rPr>
-          <w:b/>
-          <w:bCs/>
-        </w:rPr>
-        <w:t xml:space="preserve"> </w:t>
-      </w:r>
-      <w:proofErr w:type="spellStart"/>
-      <w:r>
-        <w:rPr>
-          <w:b/>
-          <w:bCs/>
-        </w:rPr>
-        <w:t>trên</w:t>
-      </w:r>
-      <w:proofErr w:type="spellEnd"/>
-      <w:r>
-        <w:rPr>
-          <w:b/>
-          <w:bCs/>
-        </w:rPr>
-        <w:t xml:space="preserve"> RabbitMQ </w:t>
-      </w:r>
-      <w:proofErr w:type="spellStart"/>
-      <w:r>
-        <w:rPr>
-          <w:b/>
-          <w:bCs/>
-        </w:rPr>
-        <w:t>trên</w:t>
-      </w:r>
-      <w:proofErr w:type="spellEnd"/>
-      <w:r>
-        <w:rPr>
-          <w:b/>
-          <w:bCs/>
-        </w:rPr>
-        <w:t xml:space="preserve"> UI</w:t>
+          <w:lang w:val="vi-VN"/>
+        </w:rPr>
+        <w:t>Chạy hệ thống</w:t>
       </w:r>
     </w:p>
     <w:p>
@@ -128,9 +56,135 @@
         <w:rPr>
           <w:b/>
           <w:bCs/>
+          <w:lang w:val="vi-VN"/>
+        </w:rPr>
+        <w:drawing>
+          <wp:inline distT="0" distB="0" distL="0" distR="0" wp14:anchorId="7752462C" wp14:editId="05D9C254">
+            <wp:extent cx="5943600" cy="3256280"/>
+            <wp:effectExtent l="0" t="0" r="0" b="1270"/>
+            <wp:docPr id="419999439" name="Picture 1"/>
+            <wp:cNvGraphicFramePr>
+              <a:graphicFrameLocks xmlns:a="http://schemas.openxmlformats.org/drawingml/2006/main" noChangeAspect="1"/>
+            </wp:cNvGraphicFramePr>
+            <a:graphic xmlns:a="http://schemas.openxmlformats.org/drawingml/2006/main">
+              <a:graphicData uri="http://schemas.openxmlformats.org/drawingml/2006/picture">
+                <pic:pic xmlns:pic="http://schemas.openxmlformats.org/drawingml/2006/picture">
+                  <pic:nvPicPr>
+                    <pic:cNvPr id="419999439" name=""/>
+                    <pic:cNvPicPr/>
+                  </pic:nvPicPr>
+                  <pic:blipFill>
+                    <a:blip r:embed="rId4"/>
+                    <a:stretch>
+                      <a:fillRect/>
+                    </a:stretch>
+                  </pic:blipFill>
+                  <pic:spPr>
+                    <a:xfrm>
+                      <a:off x="0" y="0"/>
+                      <a:ext cx="5943600" cy="3256280"/>
+                    </a:xfrm>
+                    <a:prstGeom prst="rect">
+                      <a:avLst/>
+                    </a:prstGeom>
+                  </pic:spPr>
+                </pic:pic>
+              </a:graphicData>
+            </a:graphic>
+          </wp:inline>
+        </w:drawing>
+      </w:r>
+    </w:p>
+    <w:p>
+      <w:pPr>
+        <w:rPr>
+          <w:b/>
+          <w:bCs/>
+          <w:lang w:val="vi-VN"/>
+        </w:rPr>
+      </w:pPr>
+      <w:r>
+        <w:rPr>
+          <w:b/>
+          <w:bCs/>
+          <w:lang w:val="vi-VN"/>
+        </w:rPr>
+        <w:drawing>
+          <wp:inline distT="0" distB="0" distL="0" distR="0" wp14:anchorId="4839F0EF" wp14:editId="38D5BC80">
+            <wp:extent cx="5943600" cy="3335020"/>
+            <wp:effectExtent l="0" t="0" r="0" b="0"/>
+            <wp:docPr id="1881645148" name="Picture 1"/>
+            <wp:cNvGraphicFramePr>
+              <a:graphicFrameLocks xmlns:a="http://schemas.openxmlformats.org/drawingml/2006/main" noChangeAspect="1"/>
+            </wp:cNvGraphicFramePr>
+            <a:graphic xmlns:a="http://schemas.openxmlformats.org/drawingml/2006/main">
+              <a:graphicData uri="http://schemas.openxmlformats.org/drawingml/2006/picture">
+                <pic:pic xmlns:pic="http://schemas.openxmlformats.org/drawingml/2006/picture">
+                  <pic:nvPicPr>
+                    <pic:cNvPr id="1881645148" name=""/>
+                    <pic:cNvPicPr/>
+                  </pic:nvPicPr>
+                  <pic:blipFill>
+                    <a:blip r:embed="rId5"/>
+                    <a:stretch>
+                      <a:fillRect/>
+                    </a:stretch>
+                  </pic:blipFill>
+                  <pic:spPr>
+                    <a:xfrm>
+                      <a:off x="0" y="0"/>
+                      <a:ext cx="5943600" cy="3335020"/>
+                    </a:xfrm>
+                    <a:prstGeom prst="rect">
+                      <a:avLst/>
+                    </a:prstGeom>
+                  </pic:spPr>
+                </pic:pic>
+              </a:graphicData>
+            </a:graphic>
+          </wp:inline>
+        </w:drawing>
+      </w:r>
+    </w:p>
+    <w:p>
+      <w:pPr>
+        <w:rPr>
+          <w:b/>
+          <w:bCs/>
+          <w:lang w:val="vi-VN"/>
+        </w:rPr>
+      </w:pPr>
+      <w:r>
+        <w:rPr>
+          <w:b/>
+          <w:bCs/>
+        </w:rPr>
+        <w:t>X</w:t>
+      </w:r>
+      <w:r>
+        <w:rPr>
+          <w:b/>
+          <w:bCs/>
+        </w:rPr>
+        <w:t>em kết quả trên RabbitMQ trên UI</w:t>
+      </w:r>
+    </w:p>
+    <w:p>
+      <w:pPr>
+        <w:rPr>
+          <w:b/>
+          <w:bCs/>
+          <w:lang w:val="vi-VN"/>
+        </w:rPr>
+      </w:pPr>
+      <w:r>
+        <w:rPr>
+          <w:b/>
+          <w:bCs/>
           <w:noProof/>
           <w:lang w:val="vi-VN"/>
         </w:rPr>
+        <w:lastRenderedPageBreak/>
         <w:drawing>
           <wp:inline distT="0" distB="0" distL="0" distR="0" wp14:anchorId="529A298C" wp14:editId="19E3BEEC">
             <wp:extent cx="5943600" cy="3310255"/>
@@ -147,7 +201,7 @@
                     <pic:cNvPicPr/>
                   </pic:nvPicPr>
                   <pic:blipFill>
-                    <a:blip r:embed="rId4"/>
+                    <a:blip r:embed="rId6"/>
                     <a:stretch>
                       <a:fillRect/>
                     </a:stretch>
@@ -199,7 +253,7 @@
                     <pic:cNvPicPr/>
                   </pic:nvPicPr>
                   <pic:blipFill>
-                    <a:blip r:embed="rId5"/>
+                    <a:blip r:embed="rId7"/>
                     <a:stretch>
                       <a:fillRect/>
                     </a:stretch>
@@ -251,7 +305,7 @@
                     <pic:cNvPicPr/>
                   </pic:nvPicPr>
                   <pic:blipFill>
-                    <a:blip r:embed="rId6"/>
+                    <a:blip r:embed="rId8"/>
                     <a:stretch>
                       <a:fillRect/>
                     </a:stretch>
@@ -318,6 +372,7 @@
         <w:rPr>
           <w:b/>
           <w:bCs/>
+          <w:noProof/>
           <w:lang w:val="vi-VN"/>
         </w:rPr>
         <w:drawing>
@@ -336,7 +391,7 @@
                     <pic:cNvPicPr/>
                   </pic:nvPicPr>
                   <pic:blipFill>
-                    <a:blip r:embed="rId7"/>
+                    <a:blip r:embed="rId9"/>
                     <a:stretch>
                       <a:fillRect/>
                     </a:stretch>

</xml_diff>

<commit_message>
update minh chung v3
</commit_message>
<xml_diff>
--- a/Lab1/Lab1_MinhChung.docx
+++ b/Lab1/Lab1_MinhChung.docx
@@ -56,6 +56,7 @@
         <w:rPr>
           <w:b/>
           <w:bCs/>
+          <w:noProof/>
           <w:lang w:val="vi-VN"/>
         </w:rPr>
         <w:drawing>
@@ -100,13 +101,13 @@
         <w:rPr>
           <w:b/>
           <w:bCs/>
-          <w:lang w:val="vi-VN"/>
         </w:rPr>
       </w:pPr>
       <w:r>
         <w:rPr>
           <w:b/>
           <w:bCs/>
+          <w:noProof/>
           <w:lang w:val="vi-VN"/>
         </w:rPr>
         <w:drawing>
@@ -151,7 +152,6 @@
         <w:rPr>
           <w:b/>
           <w:bCs/>
-          <w:lang w:val="vi-VN"/>
         </w:rPr>
       </w:pPr>
       <w:r>
@@ -159,14 +159,7 @@
           <w:b/>
           <w:bCs/>
         </w:rPr>
-        <w:t>X</w:t>
-      </w:r>
-      <w:r>
-        <w:rPr>
-          <w:b/>
-          <w:bCs/>
-        </w:rPr>
-        <w:t>em kết quả trên RabbitMQ trên UI</w:t>
+        <w:t>Login</w:t>
       </w:r>
     </w:p>
     <w:p>
@@ -174,22 +167,19 @@
         <w:rPr>
           <w:b/>
           <w:bCs/>
-          <w:lang w:val="vi-VN"/>
         </w:rPr>
       </w:pPr>
       <w:r>
         <w:rPr>
           <w:b/>
           <w:bCs/>
-          <w:noProof/>
-          <w:lang w:val="vi-VN"/>
         </w:rPr>
         <w:lastRenderedPageBreak/>
         <w:drawing>
-          <wp:inline distT="0" distB="0" distL="0" distR="0" wp14:anchorId="529A298C" wp14:editId="19E3BEEC">
-            <wp:extent cx="5943600" cy="3310255"/>
-            <wp:effectExtent l="0" t="0" r="0" b="4445"/>
-            <wp:docPr id="1189523540" name="Picture 1"/>
+          <wp:inline distT="0" distB="0" distL="0" distR="0" wp14:anchorId="2D3DD941" wp14:editId="4542F1D9">
+            <wp:extent cx="5943600" cy="3168650"/>
+            <wp:effectExtent l="0" t="0" r="0" b="0"/>
+            <wp:docPr id="1169149904" name="Picture 1"/>
             <wp:cNvGraphicFramePr>
               <a:graphicFrameLocks xmlns:a="http://schemas.openxmlformats.org/drawingml/2006/main" noChangeAspect="1"/>
             </wp:cNvGraphicFramePr>
@@ -197,7 +187,7 @@
               <a:graphicData uri="http://schemas.openxmlformats.org/drawingml/2006/picture">
                 <pic:pic xmlns:pic="http://schemas.openxmlformats.org/drawingml/2006/picture">
                   <pic:nvPicPr>
-                    <pic:cNvPr id="1189523540" name=""/>
+                    <pic:cNvPr id="1169149904" name=""/>
                     <pic:cNvPicPr/>
                   </pic:nvPicPr>
                   <pic:blipFill>
@@ -209,7 +199,7 @@
                   <pic:spPr>
                     <a:xfrm>
                       <a:off x="0" y="0"/>
-                      <a:ext cx="5943600" cy="3310255"/>
+                      <a:ext cx="5943600" cy="3168650"/>
                     </a:xfrm>
                     <a:prstGeom prst="rect">
                       <a:avLst/>
@@ -234,9 +224,90 @@
         <w:rPr>
           <w:b/>
           <w:bCs/>
+        </w:rPr>
+        <w:t>X</w:t>
+      </w:r>
+      <w:r>
+        <w:rPr>
+          <w:b/>
+          <w:bCs/>
+        </w:rPr>
+        <w:t>em kết quả trên RabbitMQ trên UI</w:t>
+      </w:r>
+    </w:p>
+    <w:p>
+      <w:pPr>
+        <w:rPr>
+          <w:b/>
+          <w:bCs/>
+        </w:rPr>
+      </w:pPr>
+    </w:p>
+    <w:p>
+      <w:pPr>
+        <w:rPr>
+          <w:b/>
+          <w:bCs/>
+        </w:rPr>
+      </w:pPr>
+      <w:r>
+        <w:rPr>
+          <w:b/>
+          <w:bCs/>
+        </w:rPr>
+        <w:drawing>
+          <wp:inline distT="0" distB="0" distL="0" distR="0" wp14:anchorId="0A08269E" wp14:editId="5AE7AC0A">
+            <wp:extent cx="5943600" cy="2992120"/>
+            <wp:effectExtent l="0" t="0" r="0" b="0"/>
+            <wp:docPr id="2125528503" name="Picture 1"/>
+            <wp:cNvGraphicFramePr>
+              <a:graphicFrameLocks xmlns:a="http://schemas.openxmlformats.org/drawingml/2006/main" noChangeAspect="1"/>
+            </wp:cNvGraphicFramePr>
+            <a:graphic xmlns:a="http://schemas.openxmlformats.org/drawingml/2006/main">
+              <a:graphicData uri="http://schemas.openxmlformats.org/drawingml/2006/picture">
+                <pic:pic xmlns:pic="http://schemas.openxmlformats.org/drawingml/2006/picture">
+                  <pic:nvPicPr>
+                    <pic:cNvPr id="2125528503" name=""/>
+                    <pic:cNvPicPr/>
+                  </pic:nvPicPr>
+                  <pic:blipFill>
+                    <a:blip r:embed="rId7"/>
+                    <a:stretch>
+                      <a:fillRect/>
+                    </a:stretch>
+                  </pic:blipFill>
+                  <pic:spPr>
+                    <a:xfrm>
+                      <a:off x="0" y="0"/>
+                      <a:ext cx="5943600" cy="2992120"/>
+                    </a:xfrm>
+                    <a:prstGeom prst="rect">
+                      <a:avLst/>
+                    </a:prstGeom>
+                  </pic:spPr>
+                </pic:pic>
+              </a:graphicData>
+            </a:graphic>
+          </wp:inline>
+        </w:drawing>
+      </w:r>
+    </w:p>
+    <w:p>
+      <w:pPr>
+        <w:rPr>
+          <w:b/>
+          <w:bCs/>
+          <w:lang w:val="vi-VN"/>
+        </w:rPr>
+      </w:pPr>
+      <w:r>
+        <w:rPr>
+          <w:b/>
+          <w:bCs/>
           <w:noProof/>
           <w:lang w:val="vi-VN"/>
         </w:rPr>
+        <w:lastRenderedPageBreak/>
         <w:drawing>
           <wp:inline distT="0" distB="0" distL="0" distR="0" wp14:anchorId="6E4E1F53" wp14:editId="0061462E">
             <wp:extent cx="5943600" cy="3295650"/>
@@ -253,7 +324,7 @@
                     <pic:cNvPicPr/>
                   </pic:nvPicPr>
                   <pic:blipFill>
-                    <a:blip r:embed="rId7"/>
+                    <a:blip r:embed="rId8"/>
                     <a:stretch>
                       <a:fillRect/>
                     </a:stretch>
@@ -288,7 +359,6 @@
           <w:noProof/>
           <w:lang w:val="vi-VN"/>
         </w:rPr>
-        <w:lastRenderedPageBreak/>
         <w:drawing>
           <wp:inline distT="0" distB="0" distL="0" distR="0" wp14:anchorId="64A4EB6E" wp14:editId="22FB2D7E">
             <wp:extent cx="5943600" cy="3305175"/>
@@ -305,7 +375,7 @@
                     <pic:cNvPicPr/>
                   </pic:nvPicPr>
                   <pic:blipFill>
-                    <a:blip r:embed="rId8"/>
+                    <a:blip r:embed="rId9"/>
                     <a:stretch>
                       <a:fillRect/>
                     </a:stretch>
@@ -357,7 +427,7 @@
           <w:noProof/>
           <w:lang w:val="vi-VN"/>
         </w:rPr>
-        <w:t xml:space="preserve"> lí message thất bại sẽ chạy vào queue.dlq</w:t>
+        <w:t xml:space="preserve"> lí queue.dlq</w:t>
       </w:r>
     </w:p>
     <w:p>
@@ -365,7 +435,6 @@
         <w:rPr>
           <w:b/>
           <w:bCs/>
-          <w:lang w:val="vi-VN"/>
         </w:rPr>
       </w:pPr>
       <w:r>
@@ -375,6 +444,7 @@
           <w:noProof/>
           <w:lang w:val="vi-VN"/>
         </w:rPr>
+        <w:lastRenderedPageBreak/>
         <w:drawing>
           <wp:inline distT="0" distB="0" distL="0" distR="0" wp14:anchorId="6553291C" wp14:editId="050AD010">
             <wp:extent cx="5943600" cy="3319145"/>
@@ -391,7 +461,7 @@
                     <pic:cNvPicPr/>
                   </pic:nvPicPr>
                   <pic:blipFill>
-                    <a:blip r:embed="rId9"/>
+                    <a:blip r:embed="rId10"/>
                     <a:stretch>
                       <a:fillRect/>
                     </a:stretch>
@@ -400,6 +470,104 @@
                     <a:xfrm>
                       <a:off x="0" y="0"/>
                       <a:ext cx="5943600" cy="3319145"/>
+                    </a:xfrm>
+                    <a:prstGeom prst="rect">
+                      <a:avLst/>
+                    </a:prstGeom>
+                  </pic:spPr>
+                </pic:pic>
+              </a:graphicData>
+            </a:graphic>
+          </wp:inline>
+        </w:drawing>
+      </w:r>
+    </w:p>
+    <w:p>
+      <w:pPr>
+        <w:rPr>
+          <w:b/>
+          <w:bCs/>
+        </w:rPr>
+      </w:pPr>
+      <w:r>
+        <w:rPr>
+          <w:b/>
+          <w:bCs/>
+        </w:rPr>
+        <w:drawing>
+          <wp:inline distT="0" distB="0" distL="0" distR="0" wp14:anchorId="36221F28" wp14:editId="33DCBAA1">
+            <wp:extent cx="5943600" cy="2356485"/>
+            <wp:effectExtent l="0" t="0" r="0" b="5715"/>
+            <wp:docPr id="1395050405" name="Picture 1"/>
+            <wp:cNvGraphicFramePr>
+              <a:graphicFrameLocks xmlns:a="http://schemas.openxmlformats.org/drawingml/2006/main" noChangeAspect="1"/>
+            </wp:cNvGraphicFramePr>
+            <a:graphic xmlns:a="http://schemas.openxmlformats.org/drawingml/2006/main">
+              <a:graphicData uri="http://schemas.openxmlformats.org/drawingml/2006/picture">
+                <pic:pic xmlns:pic="http://schemas.openxmlformats.org/drawingml/2006/picture">
+                  <pic:nvPicPr>
+                    <pic:cNvPr id="1395050405" name=""/>
+                    <pic:cNvPicPr/>
+                  </pic:nvPicPr>
+                  <pic:blipFill>
+                    <a:blip r:embed="rId11"/>
+                    <a:stretch>
+                      <a:fillRect/>
+                    </a:stretch>
+                  </pic:blipFill>
+                  <pic:spPr>
+                    <a:xfrm>
+                      <a:off x="0" y="0"/>
+                      <a:ext cx="5943600" cy="2356485"/>
+                    </a:xfrm>
+                    <a:prstGeom prst="rect">
+                      <a:avLst/>
+                    </a:prstGeom>
+                  </pic:spPr>
+                </pic:pic>
+              </a:graphicData>
+            </a:graphic>
+          </wp:inline>
+        </w:drawing>
+      </w:r>
+    </w:p>
+    <w:p>
+      <w:pPr>
+        <w:rPr>
+          <w:b/>
+          <w:bCs/>
+        </w:rPr>
+      </w:pPr>
+      <w:r>
+        <w:rPr>
+          <w:b/>
+          <w:bCs/>
+        </w:rPr>
+        <w:drawing>
+          <wp:inline distT="0" distB="0" distL="0" distR="0" wp14:anchorId="0E93156F" wp14:editId="30835E11">
+            <wp:extent cx="5943600" cy="1938655"/>
+            <wp:effectExtent l="0" t="0" r="0" b="4445"/>
+            <wp:docPr id="476292439" name="Picture 1"/>
+            <wp:cNvGraphicFramePr>
+              <a:graphicFrameLocks xmlns:a="http://schemas.openxmlformats.org/drawingml/2006/main" noChangeAspect="1"/>
+            </wp:cNvGraphicFramePr>
+            <a:graphic xmlns:a="http://schemas.openxmlformats.org/drawingml/2006/main">
+              <a:graphicData uri="http://schemas.openxmlformats.org/drawingml/2006/picture">
+                <pic:pic xmlns:pic="http://schemas.openxmlformats.org/drawingml/2006/picture">
+                  <pic:nvPicPr>
+                    <pic:cNvPr id="476292439" name=""/>
+                    <pic:cNvPicPr/>
+                  </pic:nvPicPr>
+                  <pic:blipFill>
+                    <a:blip r:embed="rId12"/>
+                    <a:stretch>
+                      <a:fillRect/>
+                    </a:stretch>
+                  </pic:blipFill>
+                  <pic:spPr>
+                    <a:xfrm>
+                      <a:off x="0" y="0"/>
+                      <a:ext cx="5943600" cy="1938655"/>
                     </a:xfrm>
                     <a:prstGeom prst="rect">
                       <a:avLst/>

</xml_diff>